<commit_message>
finish intro of the lesson adn script
</commit_message>
<xml_diff>
--- a/Git lesson for the 4 TU members.docx
+++ b/Git lesson for the 4 TU members.docx
@@ -218,6 +218,9 @@
       <w:r>
         <w:t>Transform a messy dataset in Python to a tidy format dataset (tabular data)</w:t>
       </w:r>
+      <w:r>
+        <w:t xml:space="preserve"> (BETTER FOR ANOTHER WORKSHOP JUST DEDICATED TO THIS)</w:t>
+      </w:r>
     </w:p>
     <w:p>
       <w:pPr>
@@ -228,7 +231,7 @@
         </w:numPr>
       </w:pPr>
       <w:r>
-        <w:t xml:space="preserve">Intro to data tidy format </w:t>
+        <w:t xml:space="preserve">Work on a simple python script , the perimeter and area of a circle. </w:t>
       </w:r>
     </w:p>
     <w:p>

</xml_diff>